<commit_message>
create table of contnets
</commit_message>
<xml_diff>
--- a/print-plates/01-aknowledge.docx
+++ b/print-plates/01-aknowledge.docx
@@ -35,7 +35,7 @@
           <w:sz w:val="32"/>
           <w:szCs w:val="32"/>
         </w:rPr>
-        <w:t>Acknowledgements</w:t>
+        <w:t>Acknowledgments</w:t>
       </w:r>
     </w:p>
     <w:p>
@@ -240,47 +240,7 @@
         <w:sz w:val="24"/>
         <w:szCs w:val="24"/>
       </w:rPr>
-      <w:t xml:space="preserve">tenen </w:t>
-    </w:r>
-    <w:r>
-      <w:rPr>
-        <w:rFonts w:ascii="Times New Roman" w:hAnsi="Times New Roman"/>
-        <w:sz w:val="24"/>
-        <w:szCs w:val="24"/>
-      </w:rPr>
-      <w:t xml:space="preserve">| </w:t>
-    </w:r>
-    <w:r>
-      <w:rPr>
-        <w:rFonts w:ascii="Times New Roman" w:hAnsi="Times New Roman"/>
-        <w:sz w:val="24"/>
-        <w:szCs w:val="24"/>
-      </w:rPr>
-      <w:t xml:space="preserve">plain text </w:t>
-    </w:r>
-    <w:r>
-      <w:rPr>
-        <w:rFonts w:ascii="Times New Roman" w:hAnsi="Times New Roman"/>
-        <w:sz w:val="24"/>
-        <w:szCs w:val="24"/>
-      </w:rPr>
-      <w:t xml:space="preserve">| </w:t>
-    </w:r>
-    <w:r>
-      <w:rPr>
-        <w:rFonts w:ascii="Times New Roman" w:hAnsi="Times New Roman"/>
-        <w:sz w:val="24"/>
-        <w:szCs w:val="24"/>
-      </w:rPr>
-      <w:t xml:space="preserve">acknowledgments p. </w:t>
-    </w:r>
-    <w:r>
-      <w:rPr>
-        <w:rFonts w:ascii="Times New Roman" w:hAnsi="Times New Roman"/>
-        <w:sz w:val="24"/>
-        <w:szCs w:val="24"/>
-      </w:rPr>
-      <w:t>01-</w:t>
+      <w:t>tenen | plain text | acknowledgments p. 01-</w:t>
     </w:r>
     <w:r>
       <w:rPr>
@@ -326,7 +286,7 @@
     <w:qFormat/>
     <w:pPr>
       <w:widowControl/>
-      <w:overflowPunct w:val="true"/>
+      <w:overflowPunct w:val="false"/>
       <w:bidi w:val="0"/>
       <w:spacing w:before="0" w:after="200"/>
       <w:jc w:val="left"/>
@@ -880,7 +840,7 @@
       <w:keepNext/>
       <w:keepLines/>
       <w:widowControl/>
-      <w:overflowPunct w:val="true"/>
+      <w:overflowPunct w:val="false"/>
       <w:bidi w:val="0"/>
       <w:jc w:val="center"/>
     </w:pPr>
@@ -899,7 +859,7 @@
       <w:keepNext/>
       <w:keepLines/>
       <w:widowControl/>
-      <w:overflowPunct w:val="true"/>
+      <w:overflowPunct w:val="false"/>
       <w:bidi w:val="0"/>
       <w:jc w:val="center"/>
     </w:pPr>

</xml_diff>